<commit_message>
Focus study on 2 relevant apps.
</commit_message>
<xml_diff>
--- a/Response to criticisms.docx
+++ b/Response to criticisms.docx
@@ -9,8 +9,6 @@
           <w:sz w:val="32"/>
         </w:rPr>
       </w:pPr>
-      <w:bookmarkStart w:id="0" w:name="_GoBack"/>
-      <w:bookmarkEnd w:id="0"/>
       <w:r>
         <w:rPr>
           <w:b/>
@@ -115,30 +113,7 @@
         </w:numPr>
       </w:pPr>
       <w:r>
-        <w:t>Added metrics to the study based on the following units of measurements (</w:t>
-      </w:r>
-      <w:proofErr w:type="spellStart"/>
-      <w:r>
-        <w:t>i</w:t>
-      </w:r>
-      <w:proofErr w:type="spellEnd"/>
-      <w:r>
-        <w:t xml:space="preserve">) </w:t>
-      </w:r>
-      <w:r>
-        <w:t>% Change in items' visibility</w:t>
-      </w:r>
-      <w:r>
-        <w:t xml:space="preserve">, (ii) </w:t>
-      </w:r>
-      <w:r>
-        <w:t>Change in layout scale</w:t>
-      </w:r>
-      <w:r>
-        <w:t xml:space="preserve"> and (iii) </w:t>
-      </w:r>
-      <w:r>
-        <w:t>Total distance items are moved by the pull technique (relative to the layout scale).</w:t>
+        <w:t>Added metrics to the study based on the following units of measurements (i) % Change in items' visibility, (ii) Change in layout scale and (iii) Total distance items are moved by the pull technique (relative to the layout scale).</w:t>
       </w:r>
     </w:p>
     <w:p>
@@ -420,8 +395,13 @@
         <w:t>repetition</w:t>
       </w:r>
       <w:r>
-        <w:t xml:space="preserve"> of information stated elsewhere. </w:t>
-      </w:r>
+        <w:t xml:space="preserve"> of information stated elsewhere.</w:t>
+      </w:r>
+      <w:r>
+        <w:t xml:space="preserve">  Focussed the study on just the 2 more interesting use-cases.</w:t>
+      </w:r>
+      <w:bookmarkStart w:id="0" w:name="_GoBack"/>
+      <w:bookmarkEnd w:id="0"/>
     </w:p>
     <w:p>
       <w:pPr>

</xml_diff>